<commit_message>
demo files and source
</commit_message>
<xml_diff>
--- a/Demo/Personnel Data.docx
+++ b/Demo/Personnel Data.docx
@@ -2,13 +2,23 @@
 <file path=word/document.xml><?xml version="1.0" encoding="utf-8"?>
 <w:document xmlns:wpc="http://schemas.microsoft.com/office/word/2010/wordprocessingCanvas" xmlns:cx="http://schemas.microsoft.com/office/drawing/2014/chartex" xmlns:cx1="http://schemas.microsoft.com/office/drawing/2015/9/8/chartex" xmlns:cx2="http://schemas.microsoft.com/office/drawing/2015/10/21/chartex" xmlns:cx3="http://schemas.microsoft.com/office/drawing/2016/5/9/chartex" xmlns:cx4="http://schemas.microsoft.com/office/drawing/2016/5/10/chartex" xmlns:cx5="http://schemas.microsoft.com/office/drawing/2016/5/11/chartex" xmlns:cx6="http://schemas.microsoft.com/office/drawing/2016/5/12/chartex" xmlns:cx7="http://schemas.microsoft.com/office/drawing/2016/5/13/chartex" xmlns:cx8="http://schemas.microsoft.com/office/drawing/2016/5/14/chartex" xmlns:mc="http://schemas.openxmlformats.org/markup-compatibility/2006" xmlns:aink="http://schemas.microsoft.com/office/drawing/2016/ink" xmlns:am3d="http://schemas.microsoft.com/office/drawing/2017/model3d" xmlns:o="urn:schemas-microsoft-com:office:office" xmlns:oel="http://schemas.microsoft.com/office/2019/extlst" xmlns:r="http://schemas.openxmlformats.org/officeDocument/2006/relationships" xmlns:m="http://schemas.openxmlformats.org/officeDocument/2006/math" xmlns:v="urn:schemas-microsoft-com:vml" xmlns:wp14="http://schemas.microsoft.com/office/word/2010/wordprocessingDrawing" xmlns:wp="http://schemas.openxmlformats.org/drawingml/2006/wordprocessingDrawing" xmlns:w10="urn:schemas-microsoft-com:office:word" xmlns:w="http://schemas.openxmlformats.org/wordprocessingml/2006/main" xmlns:w14="http://schemas.microsoft.com/office/word/2010/wordml" xmlns:w15="http://schemas.microsoft.com/office/word/2012/wordml" xmlns:w16cex="http://schemas.microsoft.com/office/word/2018/wordml/cex" xmlns:w16cid="http://schemas.microsoft.com/office/word/2016/wordml/cid" xmlns:w16="http://schemas.microsoft.com/office/word/2018/wordml" xmlns:w16sdtdh="http://schemas.microsoft.com/office/word/2020/wordml/sdtdatahash" xmlns:w16se="http://schemas.microsoft.com/office/word/2015/wordml/symex" xmlns:wpg="http://schemas.microsoft.com/office/word/2010/wordprocessingGroup" xmlns:wpi="http://schemas.microsoft.com/office/word/2010/wordprocessingInk" xmlns:wne="http://schemas.microsoft.com/office/word/2006/wordml" xmlns:wps="http://schemas.microsoft.com/office/word/2010/wordprocessingShape" mc:Ignorable="w14 w15 w16se w16cid w16 w16cex w16sdtdh wp14">
   <w:body>
-    <w:p/>
     <w:p>
       <w:pPr>
-        <w:pStyle w:val="Heading1"/>
+        <w:rPr>
+          <w:b/>
+          <w:bCs/>
+          <w:sz w:val="28"/>
+          <w:szCs w:val="28"/>
+        </w:rPr>
       </w:pPr>
       <w:r>
-        <w:t>Personnel Data</w:t>
+        <w:rPr>
+          <w:b/>
+          <w:bCs/>
+          <w:sz w:val="28"/>
+          <w:szCs w:val="28"/>
+        </w:rPr>
+        <w:t>Personal Data</w:t>
       </w:r>
     </w:p>
     <w:p/>
@@ -17,20 +27,6 @@
         <w:pStyle w:val="Caption"/>
         <w:keepNext/>
       </w:pPr>
-      <w:r>
-        <w:t xml:space="preserve">Table </w:t>
-      </w:r>
-      <w:fldSimple w:instr=" SEQ Table \* ARABIC ">
-        <w:r>
-          <w:rPr>
-            <w:noProof/>
-          </w:rPr>
-          <w:t>1</w:t>
-        </w:r>
-      </w:fldSimple>
-      <w:r>
-        <w:t>: Data of 2 users</w:t>
-      </w:r>
     </w:p>
     <w:tbl>
       <w:tblPr>
@@ -38,8 +34,6 @@
         <w:tblW w:w="0" w:type="auto"/>
         <w:jc w:val="right"/>
         <w:tblLook w:val="04A0" w:firstRow="1" w:lastRow="0" w:firstColumn="1" w:lastColumn="0" w:noHBand="0" w:noVBand="1"/>
-        <w:tblCaption w:val="Data of Two users"/>
-        <w:tblDescription w:val="Here, we are describing details of two users"/>
       </w:tblPr>
       <w:tblGrid>
         <w:gridCol w:w="3116"/>
@@ -195,38 +189,6 @@
       <w:pPr>
         <w:rPr>
           <w:rFonts w:eastAsiaTheme="minorEastAsia"/>
-          <w:b/>
-          <w:bCs/>
-          <w:i/>
-          <w:iCs/>
-          <w:sz w:val="34"/>
-          <w:szCs w:val="34"/>
-          <w:u w:val="single"/>
-          <w:vertAlign w:val="subscript"/>
-        </w:rPr>
-      </w:pPr>
-    </w:p>
-    <w:p>
-      <w:pPr>
-        <w:rPr>
-          <w:rFonts w:eastAsiaTheme="minorEastAsia"/>
-          <w:b/>
-          <w:bCs/>
-          <w:i/>
-          <w:iCs/>
-          <w:sz w:val="34"/>
-          <w:szCs w:val="34"/>
-          <w:u w:val="single"/>
-          <w:vertAlign w:val="subscript"/>
-        </w:rPr>
-      </w:pPr>
-    </w:p>
-    <w:p>
-      <w:pPr>
-        <w:rPr>
-          <w:rFonts w:eastAsiaTheme="minorEastAsia"/>
-          <w:b/>
-          <w:bCs/>
           <w:i/>
           <w:iCs/>
           <w:sz w:val="34"/>
@@ -243,8 +205,6 @@
               <m:ctrlPr>
                 <w:rPr>
                   <w:rFonts w:ascii="Cambria Math" w:eastAsiaTheme="minorEastAsia" w:hAnsi="Cambria Math"/>
-                  <w:b/>
-                  <w:bCs/>
                   <w:iCs/>
                   <w:sz w:val="34"/>
                   <w:szCs w:val="34"/>
@@ -257,8 +217,6 @@
               <m:ctrlPr>
                 <w:rPr>
                   <w:rFonts w:ascii="Cambria Math" w:eastAsiaTheme="minorEastAsia" w:hAnsi="Cambria Math"/>
-                  <w:b/>
-                  <w:bCs/>
                   <w:i/>
                   <w:iCs/>
                   <w:sz w:val="34"/>
@@ -270,9 +228,6 @@
             </m:deg>
             <m:e>
               <m:r>
-                <m:rPr>
-                  <m:sty m:val="bi"/>
-                </m:rPr>
                 <w:rPr>
                   <w:rFonts w:ascii="Cambria Math" w:eastAsiaTheme="minorEastAsia" w:hAnsi="Cambria Math"/>
                   <w:sz w:val="34"/>
@@ -285,9 +240,6 @@
             </m:e>
           </m:rad>
           <m:r>
-            <m:rPr>
-              <m:sty m:val="bi"/>
-            </m:rPr>
             <w:rPr>
               <w:rFonts w:ascii="Cambria Math" w:eastAsiaTheme="minorEastAsia" w:hAnsi="Cambria Math"/>
               <w:sz w:val="34"/>
@@ -295,28 +247,13 @@
               <w:u w:val="single"/>
               <w:vertAlign w:val="subscript"/>
             </w:rPr>
-            <m:t>+5</m:t>
-          </m:r>
-          <m:r>
-            <m:rPr>
-              <m:sty m:val="bi"/>
-            </m:rPr>
-            <w:rPr>
-              <w:rFonts w:ascii="Cambria Math" w:eastAsiaTheme="minorEastAsia" w:hAnsi="Cambria Math"/>
-              <w:sz w:val="34"/>
-              <w:szCs w:val="34"/>
-              <w:u w:val="single"/>
-              <w:vertAlign w:val="subscript"/>
-            </w:rPr>
-            <m:t>x=</m:t>
+            <m:t>+5x=</m:t>
           </m:r>
           <m:sSup>
             <m:sSupPr>
               <m:ctrlPr>
                 <w:rPr>
                   <w:rFonts w:ascii="Cambria Math" w:eastAsiaTheme="minorEastAsia" w:hAnsi="Cambria Math"/>
-                  <w:b/>
-                  <w:bCs/>
                   <w:i/>
                   <w:iCs/>
                   <w:sz w:val="34"/>
@@ -328,9 +265,6 @@
             </m:sSupPr>
             <m:e>
               <m:r>
-                <m:rPr>
-                  <m:sty m:val="bi"/>
-                </m:rPr>
                 <w:rPr>
                   <w:rFonts w:ascii="Cambria Math" w:eastAsiaTheme="minorEastAsia" w:hAnsi="Cambria Math"/>
                   <w:sz w:val="34"/>
@@ -343,9 +277,6 @@
             </m:e>
             <m:sup>
               <m:r>
-                <m:rPr>
-                  <m:sty m:val="bi"/>
-                </m:rPr>
                 <w:rPr>
                   <w:rFonts w:ascii="Cambria Math" w:eastAsiaTheme="minorEastAsia" w:hAnsi="Cambria Math"/>
                   <w:sz w:val="34"/>
@@ -364,87 +295,6 @@
       <w:pPr>
         <w:rPr>
           <w:rFonts w:eastAsiaTheme="minorEastAsia"/>
-          <w:b/>
-          <w:bCs/>
-          <w:i/>
-          <w:iCs/>
-          <w:sz w:val="34"/>
-          <w:szCs w:val="34"/>
-          <w:u w:val="single"/>
-          <w:vertAlign w:val="subscript"/>
-        </w:rPr>
-      </w:pPr>
-    </w:p>
-    <w:p>
-      <w:pPr>
-        <w:rPr>
-          <w:rFonts w:eastAsiaTheme="minorEastAsia"/>
-          <w:b/>
-          <w:bCs/>
-          <w:i/>
-          <w:iCs/>
-          <w:sz w:val="34"/>
-          <w:szCs w:val="34"/>
-          <w:u w:val="single"/>
-          <w:vertAlign w:val="subscript"/>
-        </w:rPr>
-      </w:pPr>
-      <m:oMathPara>
-        <m:oMath>
-          <m:nary>
-            <m:naryPr>
-              <m:ctrlPr>
-                <w:rPr>
-                  <w:rFonts w:ascii="Cambria Math" w:eastAsiaTheme="minorEastAsia" w:hAnsi="Cambria Math"/>
-                  <w:b/>
-                  <w:bCs/>
-                  <w:i/>
-                  <w:iCs/>
-                  <w:sz w:val="34"/>
-                  <w:szCs w:val="34"/>
-                  <w:vertAlign w:val="subscript"/>
-                </w:rPr>
-              </m:ctrlPr>
-            </m:naryPr>
-            <m:sub>
-              <m:r>
-                <m:rPr>
-                  <m:sty m:val="bi"/>
-                </m:rPr>
-                <w:rPr>
-                  <w:rFonts w:ascii="Cambria Math" w:eastAsiaTheme="minorEastAsia" w:hAnsi="Cambria Math"/>
-                  <w:sz w:val="34"/>
-                  <w:szCs w:val="34"/>
-                  <w:vertAlign w:val="subscript"/>
-                </w:rPr>
-                <m:t>0</m:t>
-              </m:r>
-            </m:sub>
-            <m:sup>
-              <m:r>
-                <m:rPr>
-                  <m:sty m:val="bi"/>
-                </m:rPr>
-                <w:rPr>
-                  <w:rFonts w:ascii="Cambria Math" w:eastAsiaTheme="minorEastAsia" w:hAnsi="Cambria Math"/>
-                  <w:sz w:val="34"/>
-                  <w:szCs w:val="34"/>
-                  <w:vertAlign w:val="subscript"/>
-                </w:rPr>
-                <m:t>1</m:t>
-              </m:r>
-            </m:sup>
-            <m:e/>
-          </m:nary>
-        </m:oMath>
-      </m:oMathPara>
-    </w:p>
-    <w:p>
-      <w:pPr>
-        <w:rPr>
-          <w:rFonts w:eastAsiaTheme="minorEastAsia"/>
-          <w:b/>
-          <w:bCs/>
           <w:i/>
           <w:iCs/>
           <w:sz w:val="34"/>
@@ -545,21 +395,6 @@
     </w:p>
     <w:p>
       <w:pPr>
-        <w:rPr>
-          <w:rFonts w:eastAsiaTheme="minorEastAsia"/>
-          <w:b/>
-          <w:bCs/>
-          <w:i/>
-          <w:iCs/>
-          <w:sz w:val="34"/>
-          <w:szCs w:val="34"/>
-          <w:u w:val="single"/>
-          <w:vertAlign w:val="subscript"/>
-        </w:rPr>
-      </w:pPr>
-    </w:p>
-    <w:p>
-      <w:pPr>
         <w:keepNext/>
       </w:pPr>
       <w:r>
@@ -568,10 +403,10 @@
         </w:rPr>
         <w:lastRenderedPageBreak/>
         <w:drawing>
-          <wp:inline distT="0" distB="0" distL="0" distR="0" wp14:anchorId="4C137DC1" wp14:editId="3D73EA94">
+          <wp:inline distT="0" distB="0" distL="0" distR="0" wp14:anchorId="4C137DC1" wp14:editId="64C913BF">
             <wp:extent cx="5943600" cy="5943600"/>
             <wp:effectExtent l="0" t="0" r="0" b="0"/>
-            <wp:docPr id="1" name="Picture 1" descr="Indian Institute of Technology Delhi">
+            <wp:docPr id="1" name="Picture 1">
               <a:extLst xmlns:a="http://schemas.openxmlformats.org/drawingml/2006/main">
                 <a:ext uri="{C183D7F6-B498-43B3-948B-1728B52AA6E4}">
                   <adec:decorative xmlns:adec="http://schemas.microsoft.com/office/drawing/2017/decorative" val="0"/>
@@ -585,7 +420,7 @@
               <a:graphicData uri="http://schemas.openxmlformats.org/drawingml/2006/picture">
                 <pic:pic xmlns:pic="http://schemas.openxmlformats.org/drawingml/2006/picture">
                   <pic:nvPicPr>
-                    <pic:cNvPr id="1" name="Picture 1" descr="Indian Institute of Technology Delhi">
+                    <pic:cNvPr id="1" name="Picture 1">
                       <a:extLst>
                         <a:ext uri="{C183D7F6-B498-43B3-948B-1728B52AA6E4}">
                           <adec:decorative xmlns:adec="http://schemas.microsoft.com/office/drawing/2017/decorative" val="0"/>
@@ -627,25 +462,6 @@
             </a:graphic>
           </wp:inline>
         </w:drawing>
-      </w:r>
-    </w:p>
-    <w:p>
-      <w:pPr>
-        <w:pStyle w:val="Caption"/>
-      </w:pPr>
-      <w:r>
-        <w:t xml:space="preserve">Figure </w:t>
-      </w:r>
-      <w:fldSimple w:instr=" SEQ Figure \* ARABIC ">
-        <w:r>
-          <w:rPr>
-            <w:noProof/>
-          </w:rPr>
-          <w:t>1</w:t>
-        </w:r>
-      </w:fldSimple>
-      <w:r>
-        <w:t xml:space="preserve"> IITD LOGO</w:t>
       </w:r>
     </w:p>
     <w:p/>
@@ -1326,6 +1142,28 @@
       <w:szCs w:val="24"/>
     </w:rPr>
   </w:style>
+  <w:style w:type="paragraph" w:styleId="Heading4">
+    <w:name w:val="heading 4"/>
+    <w:basedOn w:val="Normal"/>
+    <w:next w:val="Normal"/>
+    <w:link w:val="Heading4Char"/>
+    <w:uiPriority w:val="9"/>
+    <w:unhideWhenUsed/>
+    <w:qFormat/>
+    <w:rsid w:val="00E94DA6"/>
+    <w:pPr>
+      <w:keepNext/>
+      <w:keepLines/>
+      <w:spacing w:before="40" w:after="0"/>
+      <w:outlineLvl w:val="3"/>
+    </w:pPr>
+    <w:rPr>
+      <w:rFonts w:asciiTheme="majorHAnsi" w:eastAsiaTheme="majorEastAsia" w:hAnsiTheme="majorHAnsi" w:cstheme="majorBidi"/>
+      <w:i/>
+      <w:iCs/>
+      <w:color w:val="2F5496" w:themeColor="accent1" w:themeShade="BF"/>
+    </w:rPr>
+  </w:style>
   <w:style w:type="character" w:default="1" w:styleId="DefaultParagraphFont">
     <w:name w:val="Default Paragraph Font"/>
     <w:uiPriority w:val="1"/>
@@ -1556,6 +1394,19 @@
     <w:link w:val="Footer"/>
     <w:uiPriority w:val="99"/>
     <w:rsid w:val="005241FE"/>
+  </w:style>
+  <w:style w:type="character" w:customStyle="1" w:styleId="Heading4Char">
+    <w:name w:val="Heading 4 Char"/>
+    <w:basedOn w:val="DefaultParagraphFont"/>
+    <w:link w:val="Heading4"/>
+    <w:uiPriority w:val="9"/>
+    <w:rsid w:val="00E94DA6"/>
+    <w:rPr>
+      <w:rFonts w:asciiTheme="majorHAnsi" w:eastAsiaTheme="majorEastAsia" w:hAnsiTheme="majorHAnsi" w:cstheme="majorBidi"/>
+      <w:i/>
+      <w:iCs/>
+      <w:color w:val="2F5496" w:themeColor="accent1" w:themeShade="BF"/>
+    </w:rPr>
   </w:style>
 </w:styles>
 </file>

</xml_diff>